<commit_message>
register page and basic routing has been configured
</commit_message>
<xml_diff>
--- a/documentation/LINKY SQL STATEMENTS.docx
+++ b/documentation/LINKY SQL STATEMENTS.docx
@@ -121,6 +121,57 @@
     <w:p/>
     <w:p>
       <w:r>
+        <w:t xml:space="preserve">ALTER TABLE </w:t>
+      </w:r>
+      <w:r>
+        <w:t xml:space="preserve">users RENAME COLUMN </w:t>
+      </w:r>
+      <w:r>
+        <w:t>surname</w:t>
+      </w:r>
+      <w:r>
+        <w:t xml:space="preserve"> </w:t>
+      </w:r>
+      <w:r>
+        <w:t>TO</w:t>
+      </w:r>
+      <w:r>
+        <w:t xml:space="preserve"> </w:t>
+      </w:r>
+      <w:r>
+        <w:t>username;</w:t>
+      </w:r>
+    </w:p>
+    <w:p/>
+    <w:p>
+      <w:r>
+        <w:t>ALTER TABLE users DROP COLUMN age;</w:t>
+      </w:r>
+    </w:p>
+    <w:p/>
+    <w:p>
+      <w:r>
+        <w:t>ALTER TABLE users ADD password VARCHAR(100);</w:t>
+      </w:r>
+    </w:p>
+    <w:p/>
+    <w:p>
+      <w:bookmarkStart w:id="0" w:name="_GoBack"/>
+      <w:r>
+        <w:t xml:space="preserve">ALTER TABLE users ADD </w:t>
+      </w:r>
+      <w:r>
+        <w:t>username</w:t>
+      </w:r>
+      <w:r>
+        <w:t xml:space="preserve"> VARCHAR(100);</w:t>
+      </w:r>
+      <w:bookmarkEnd w:id="0"/>
+    </w:p>
+    <w:p/>
+    <w:p/>
+    <w:p>
+      <w:r>
         <w:br w:type="page"/>
       </w:r>
     </w:p>
@@ -137,26 +188,13 @@
           <w:u w:val="single"/>
         </w:rPr>
         <w:lastRenderedPageBreak/>
-        <w:t>CATEGORIES</w:t>
-      </w:r>
-      <w:r>
-        <w:rPr>
-          <w:b/>
-          <w:u w:val="single"/>
-        </w:rPr>
-        <w:t xml:space="preserve"> SECTION</w:t>
-      </w:r>
-    </w:p>
-    <w:p/>
-    <w:p>
-      <w:r>
-        <w:t xml:space="preserve">CREATE TABLE </w:t>
-      </w:r>
-      <w:r>
-        <w:t>categories</w:t>
-      </w:r>
-      <w:r>
-        <w:t xml:space="preserve"> (</w:t>
+        <w:t>CATEGORIES SECTION</w:t>
+      </w:r>
+    </w:p>
+    <w:p/>
+    <w:p>
+      <w:r>
+        <w:t>CREATE TABLE categories (</w:t>
       </w:r>
     </w:p>
     <w:p>
@@ -262,26 +300,13 @@
           <w:u w:val="single"/>
         </w:rPr>
         <w:lastRenderedPageBreak/>
-        <w:t xml:space="preserve">SUB </w:t>
-      </w:r>
-      <w:r>
-        <w:rPr>
-          <w:b/>
-          <w:u w:val="single"/>
-        </w:rPr>
-        <w:t>CATEGORIES SECTION</w:t>
-      </w:r>
-    </w:p>
-    <w:p/>
-    <w:p>
-      <w:r>
-        <w:t>CREATE TABLE sub_</w:t>
-      </w:r>
-      <w:r>
-        <w:t>categories</w:t>
-      </w:r>
-      <w:r>
-        <w:t xml:space="preserve"> (</w:t>
+        <w:t>SUB CATEGORIES SECTION</w:t>
+      </w:r>
+    </w:p>
+    <w:p/>
+    <w:p>
+      <w:r>
+        <w:t>CREATE TABLE sub_categories (</w:t>
       </w:r>
     </w:p>
     <w:p>
@@ -415,14 +440,7 @@
           <w:b/>
           <w:u w:val="single"/>
         </w:rPr>
-        <w:t xml:space="preserve">LINKS </w:t>
-      </w:r>
-      <w:r>
-        <w:rPr>
-          <w:b/>
-          <w:u w:val="single"/>
-        </w:rPr>
-        <w:t>SECTION</w:t>
+        <w:t>LINKS SECTION</w:t>
       </w:r>
     </w:p>
     <w:p/>
@@ -485,8 +503,6 @@
       <w:r>
         <w:t xml:space="preserve">    FOREIGN KEY (categories_id) REFERENCES categories(categories_id),</w:t>
       </w:r>
-      <w:bookmarkStart w:id="0" w:name="_GoBack"/>
-      <w:bookmarkEnd w:id="0"/>
     </w:p>
     <w:p>
       <w:r>

</xml_diff>